<commit_message>
fixed links and css
</commit_message>
<xml_diff>
--- a/Aufgabe3/4-3131-TIT20B-Gruppe-B1-Aufgabe3-Dokumentation.docx
+++ b/Aufgabe3/4-3131-TIT20B-Gruppe-B1-Aufgabe3-Dokumentation.docx
@@ -37,37 +37,8 @@
         <w:t xml:space="preserve">Mitglieder: </w:t>
       </w:r>
       <w:r>
-        <w:t xml:space="preserve">Oskar </w:t>
-      </w:r>
-      <w:proofErr w:type="spellStart"/>
-      <w:r>
-        <w:t>Droescher</w:t>
-      </w:r>
-      <w:proofErr w:type="spellEnd"/>
-      <w:r>
-        <w:t xml:space="preserve">, Kai Arne </w:t>
-      </w:r>
-      <w:proofErr w:type="spellStart"/>
-      <w:r>
-        <w:t>Möbert</w:t>
-      </w:r>
-      <w:proofErr w:type="spellEnd"/>
-      <w:r>
-        <w:t xml:space="preserve">, Mario </w:t>
-      </w:r>
-      <w:proofErr w:type="spellStart"/>
-      <w:r>
-        <w:t>Schenkewitz</w:t>
-      </w:r>
-      <w:proofErr w:type="spellEnd"/>
-      <w:r>
-        <w:t xml:space="preserve">, Florian Schoon, Jos </w:t>
-      </w:r>
-      <w:proofErr w:type="spellStart"/>
-      <w:r>
-        <w:t>Trautermann</w:t>
-      </w:r>
-      <w:proofErr w:type="spellEnd"/>
+        <w:t>Oskar Droescher, Kai Arne Möbert, Mario Schenkewitz, Florian Schoon, Jos Trautermann</w:t>
+      </w:r>
     </w:p>
     <w:p>
       <w:pPr>
@@ -121,31 +92,7 @@
         </w:numPr>
       </w:pPr>
       <w:r>
-        <w:t xml:space="preserve">Installieren Sie ggf. einen node.js </w:t>
-      </w:r>
-      <w:proofErr w:type="spellStart"/>
-      <w:r>
-        <w:t>server</w:t>
-      </w:r>
-      <w:proofErr w:type="spellEnd"/>
-      <w:r>
-        <w:t xml:space="preserve"> (kann ggf. in einem </w:t>
-      </w:r>
-      <w:proofErr w:type="spellStart"/>
-      <w:r>
-        <w:t>base</w:t>
-      </w:r>
-      <w:proofErr w:type="spellEnd"/>
-      <w:r>
-        <w:t xml:space="preserve"> </w:t>
-      </w:r>
-      <w:proofErr w:type="spellStart"/>
-      <w:r>
-        <w:t>image</w:t>
-      </w:r>
-      <w:proofErr w:type="spellEnd"/>
-      <w:r>
-        <w:t xml:space="preserve"> inkludiert sein).</w:t>
+        <w:t>Installieren Sie ggf. einen node.js server (kann ggf. in einem base image inkludiert sein).</w:t>
       </w:r>
     </w:p>
     <w:p>
@@ -157,15 +104,7 @@
         </w:numPr>
       </w:pPr>
       <w:r>
-        <w:t xml:space="preserve">Starten diesen node.js </w:t>
-      </w:r>
-      <w:proofErr w:type="spellStart"/>
-      <w:r>
-        <w:t>server</w:t>
-      </w:r>
-      <w:proofErr w:type="spellEnd"/>
-      <w:r>
-        <w:t xml:space="preserve"> inkl. entsprechendem Skript (z.B. express.js) das Ihre Webseite bereitstellen soll.</w:t>
+        <w:t>Starten diesen node.js server inkl. entsprechendem Skript (z.B. express.js) das Ihre Webseite bereitstellen soll.</w:t>
       </w:r>
     </w:p>
     <w:p>
@@ -207,60 +146,23 @@
         </w:numPr>
       </w:pPr>
       <w:r>
-        <w:t xml:space="preserve">Dokumentieren sie mit welchen Parametern ihre </w:t>
-      </w:r>
-      <w:proofErr w:type="spellStart"/>
-      <w:r>
-        <w:t>docker</w:t>
-      </w:r>
-      <w:proofErr w:type="spellEnd"/>
-      <w:r>
-        <w:t xml:space="preserve"> </w:t>
+        <w:t xml:space="preserve">Dokumentieren sie mit welchen Parametern ihre docker </w:t>
       </w:r>
       <w:r>
         <w:t>D</w:t>
       </w:r>
       <w:r>
-        <w:t xml:space="preserve">atei ausgeführt werden muss (z.B. </w:t>
-      </w:r>
-      <w:proofErr w:type="spellStart"/>
-      <w:r>
-        <w:t>docker</w:t>
-      </w:r>
-      <w:proofErr w:type="spellEnd"/>
-      <w:r>
-        <w:t xml:space="preserve"> </w:t>
-      </w:r>
-      <w:proofErr w:type="spellStart"/>
-      <w:r>
-        <w:t>run</w:t>
-      </w:r>
-      <w:proofErr w:type="spellEnd"/>
-      <w:r>
-        <w:t xml:space="preserve"> -t ...) damit die beschriebenen Anforderungen erfüllt werden.</w:t>
-      </w:r>
-    </w:p>
-    <w:p>
-      <w:r>
-        <w:t xml:space="preserve">Als Grundlage für die Webseite dienen die Dateien im Ordner Aufgabe3 der Projektdateien (siehe </w:t>
-      </w:r>
-      <w:proofErr w:type="spellStart"/>
-      <w:r>
-        <w:t>GitHub</w:t>
-      </w:r>
-      <w:proofErr w:type="spellEnd"/>
-      <w:r>
-        <w:t>).</w:t>
-      </w:r>
-    </w:p>
-    <w:p>
-      <w:proofErr w:type="spellStart"/>
-      <w:r>
-        <w:t>Dockerfile</w:t>
-      </w:r>
-      <w:proofErr w:type="spellEnd"/>
-      <w:r>
-        <w:t>:</w:t>
+        <w:t>atei ausgeführt werden muss (z.B. docker run -t ...) damit die beschriebenen Anforderungen erfüllt werden.</w:t>
+      </w:r>
+    </w:p>
+    <w:p>
+      <w:r>
+        <w:t>Als Grundlage für die Webseite dienen die Dateien im Ordner Aufgabe3 der Projektdateien (siehe GitHub).</w:t>
+      </w:r>
+    </w:p>
+    <w:p>
+      <w:r>
+        <w:t>Dockerfile:</w:t>
       </w:r>
     </w:p>
     <w:p>
@@ -328,50 +230,14 @@
         <w:rPr>
           <w:b/>
         </w:rPr>
-        <w:t xml:space="preserve"># </w:t>
-      </w:r>
-      <w:proofErr w:type="spellStart"/>
-      <w:r>
-        <w:rPr>
-          <w:b/>
-        </w:rPr>
-        <w:t>syntax</w:t>
-      </w:r>
-      <w:proofErr w:type="spellEnd"/>
-      <w:r>
-        <w:rPr>
-          <w:b/>
-        </w:rPr>
-        <w:t>=</w:t>
-      </w:r>
-      <w:proofErr w:type="spellStart"/>
-      <w:r>
-        <w:rPr>
-          <w:b/>
-        </w:rPr>
-        <w:t>docker</w:t>
-      </w:r>
-      <w:proofErr w:type="spellEnd"/>
-      <w:r>
-        <w:rPr>
-          <w:b/>
-        </w:rPr>
-        <w:t>/dockerfile:1</w:t>
+        <w:t># syntax=docker/dockerfile:1</w:t>
       </w:r>
       <w:r>
         <w:t xml:space="preserve">  </w:t>
       </w:r>
       <w:r>
         <w:br/>
-        <w:t xml:space="preserve">Gibt an welche Syntax genutzt wird, wenn das </w:t>
-      </w:r>
-      <w:proofErr w:type="spellStart"/>
-      <w:r>
-        <w:t>Dockerfile</w:t>
-      </w:r>
-      <w:proofErr w:type="spellEnd"/>
-      <w:r>
-        <w:t xml:space="preserve"> analysiert wird.</w:t>
+        <w:t>Gibt an welche Syntax genutzt wird, wenn das Dockerfile analysiert wird.</w:t>
       </w:r>
     </w:p>
     <w:p>
@@ -391,15 +257,7 @@
         <w:t xml:space="preserve"> es si</w:t>
       </w:r>
       <w:r>
-        <w:t xml:space="preserve">ch um das offizielle </w:t>
-      </w:r>
-      <w:proofErr w:type="spellStart"/>
-      <w:r>
-        <w:t>Node</w:t>
-      </w:r>
-      <w:proofErr w:type="spellEnd"/>
-      <w:r>
-        <w:t xml:space="preserve"> Imag</w:t>
+        <w:t>ch um das offizielle Node Imag</w:t>
       </w:r>
       <w:r>
         <w:t>e (</w:t>
@@ -419,15 +277,7 @@
     <w:p>
       <w:r>
         <w:lastRenderedPageBreak/>
-        <w:t>Die Umgebung wird nun auf „</w:t>
-      </w:r>
-      <w:proofErr w:type="spellStart"/>
-      <w:r>
-        <w:t>production</w:t>
-      </w:r>
-      <w:proofErr w:type="spellEnd"/>
-      <w:r>
-        <w:t xml:space="preserve">“ gesetzt, was die Leistung verbessert (vgl. </w:t>
+        <w:t xml:space="preserve">Die Umgebung wird nun auf „production“ gesetzt, was die Leistung verbessert (vgl. </w:t>
       </w:r>
       <w:hyperlink r:id="rId7" w:history="1">
         <w:r>
@@ -449,141 +299,27 @@
         <w:rPr>
           <w:b/>
         </w:rPr>
-        <w:t xml:space="preserve">RUN </w:t>
-      </w:r>
-      <w:proofErr w:type="spellStart"/>
-      <w:r>
-        <w:rPr>
-          <w:b/>
-        </w:rPr>
-        <w:t>apk</w:t>
-      </w:r>
-      <w:proofErr w:type="spellEnd"/>
-      <w:r>
-        <w:rPr>
-          <w:b/>
-        </w:rPr>
-        <w:t xml:space="preserve"> update &amp;&amp; </w:t>
-      </w:r>
-      <w:proofErr w:type="spellStart"/>
-      <w:r>
-        <w:rPr>
-          <w:b/>
-        </w:rPr>
-        <w:t>apk</w:t>
-      </w:r>
-      <w:proofErr w:type="spellEnd"/>
-      <w:r>
-        <w:rPr>
-          <w:b/>
-        </w:rPr>
-        <w:t xml:space="preserve"> </w:t>
-      </w:r>
-      <w:proofErr w:type="spellStart"/>
-      <w:r>
-        <w:rPr>
-          <w:b/>
-        </w:rPr>
-        <w:t>add</w:t>
-      </w:r>
-      <w:proofErr w:type="spellEnd"/>
-      <w:r>
-        <w:rPr>
-          <w:b/>
-        </w:rPr>
-        <w:t xml:space="preserve"> </w:t>
-      </w:r>
-      <w:proofErr w:type="spellStart"/>
-      <w:r>
-        <w:rPr>
-          <w:b/>
-        </w:rPr>
-        <w:t>git</w:t>
-      </w:r>
-      <w:proofErr w:type="spellEnd"/>
+        <w:t>RUN apk update &amp;&amp; apk add git</w:t>
+      </w:r>
       <w:r>
         <w:t xml:space="preserve">“ aktualisiert </w:t>
       </w:r>
       <w:r>
-        <w:t xml:space="preserve">zunächst die verfügbaren Pakete und installiert dann </w:t>
-      </w:r>
-      <w:proofErr w:type="spellStart"/>
-      <w:r>
-        <w:t>git</w:t>
-      </w:r>
-      <w:proofErr w:type="spellEnd"/>
-      <w:r>
-        <w:t xml:space="preserve"> im Image, da wir in Zeile 5 </w:t>
-      </w:r>
-      <w:proofErr w:type="spellStart"/>
-      <w:r>
-        <w:t>git</w:t>
-      </w:r>
-      <w:proofErr w:type="spellEnd"/>
-      <w:r>
-        <w:t xml:space="preserve"> benutzen um unser Projekt Repository in das Image zu laden.</w:t>
+        <w:t>zunächst die verfügbaren Pakete und installiert dann git im Image, da wir in Zeile 5 git benutzen um unser Projekt Repository in das Image zu laden.</w:t>
       </w:r>
     </w:p>
     <w:p>
       <w:r>
         <w:t>Das Verzeichnis wird zu /Web-Prog-G1/Aufgabe3 geändert, da sich hier die Webseite für diese Aufgabe befindet, im Anschluss darauf werden alle Abhängigkeiten des Projekts mit „</w:t>
       </w:r>
-      <w:proofErr w:type="spellStart"/>
-      <w:r>
-        <w:rPr>
-          <w:b/>
-        </w:rPr>
-        <w:t>yarn</w:t>
-      </w:r>
-      <w:proofErr w:type="spellEnd"/>
-      <w:r>
-        <w:rPr>
-          <w:b/>
-        </w:rPr>
-        <w:t xml:space="preserve"> </w:t>
-      </w:r>
-      <w:proofErr w:type="spellStart"/>
-      <w:r>
-        <w:rPr>
-          <w:b/>
-        </w:rPr>
-        <w:t>install</w:t>
-      </w:r>
-      <w:proofErr w:type="spellEnd"/>
-      <w:r>
-        <w:rPr>
-          <w:b/>
-        </w:rPr>
-        <w:t xml:space="preserve"> –</w:t>
-      </w:r>
-      <w:proofErr w:type="spellStart"/>
-      <w:r>
-        <w:rPr>
-          <w:b/>
-        </w:rPr>
-        <w:t>production</w:t>
-      </w:r>
-      <w:proofErr w:type="spellEnd"/>
-      <w:r>
-        <w:t xml:space="preserve">“ installiert. Dies erstellt die </w:t>
-      </w:r>
-      <w:proofErr w:type="spellStart"/>
-      <w:r>
-        <w:t>node_modules</w:t>
-      </w:r>
-      <w:proofErr w:type="spellEnd"/>
-      <w:r>
-        <w:t xml:space="preserve">, sowie die </w:t>
-      </w:r>
-      <w:proofErr w:type="spellStart"/>
-      <w:proofErr w:type="gramStart"/>
-      <w:r>
-        <w:t>package.json</w:t>
-      </w:r>
-      <w:proofErr w:type="spellEnd"/>
-      <w:proofErr w:type="gramEnd"/>
-      <w:r>
-        <w:t xml:space="preserve"> Dateien.</w:t>
+      <w:r>
+        <w:rPr>
+          <w:b/>
+        </w:rPr>
+        <w:t>yarn install –production</w:t>
+      </w:r>
+      <w:r>
+        <w:t>“ installiert. Dies erstellt die node_modules, sowie die package.json Dateien.</w:t>
       </w:r>
     </w:p>
     <w:p>
@@ -593,19 +329,11 @@
       <w:r>
         <w:t>„</w:t>
       </w:r>
-      <w:proofErr w:type="spellStart"/>
-      <w:r>
-        <w:rPr>
-          <w:b/>
-        </w:rPr>
-        <w:t>node</w:t>
-      </w:r>
-      <w:proofErr w:type="spellEnd"/>
-      <w:r>
-        <w:rPr>
-          <w:b/>
-        </w:rPr>
-        <w:t xml:space="preserve"> ./index.js</w:t>
+      <w:r>
+        <w:rPr>
+          <w:b/>
+        </w:rPr>
+        <w:t>node ./index.js</w:t>
       </w:r>
       <w:r>
         <w:rPr>
@@ -625,34 +353,10 @@
     </w:p>
     <w:p>
       <w:r>
-        <w:t xml:space="preserve">Um aus diesem </w:t>
-      </w:r>
-      <w:proofErr w:type="spellStart"/>
-      <w:r>
-        <w:t>Dockerfile</w:t>
-      </w:r>
-      <w:proofErr w:type="spellEnd"/>
-      <w:r>
-        <w:t xml:space="preserve"> ein Image zu erstellen muss das zuerst </w:t>
-      </w:r>
-      <w:proofErr w:type="spellStart"/>
-      <w:r>
-        <w:t>Dockerfile</w:t>
-      </w:r>
-      <w:proofErr w:type="spellEnd"/>
-      <w:r>
-        <w:t xml:space="preserve"> heruntergeladen werden. Danach kann über eine Kommandozeile </w:t>
-      </w:r>
-      <w:r>
-        <w:t xml:space="preserve">zum </w:t>
-      </w:r>
-      <w:proofErr w:type="spellStart"/>
-      <w:r>
-        <w:t>Dockerfile</w:t>
-      </w:r>
-      <w:proofErr w:type="spellEnd"/>
-      <w:r>
-        <w:t xml:space="preserve"> navigiert werden und zum Beispiel mit dem Befehl </w:t>
+        <w:t xml:space="preserve">Um aus diesem Dockerfile ein Image zu erstellen muss das zuerst Dockerfile heruntergeladen werden. Danach kann über eine Kommandozeile </w:t>
+      </w:r>
+      <w:r>
+        <w:t xml:space="preserve">zum Dockerfile navigiert werden und zum Beispiel mit dem Befehl </w:t>
       </w:r>
       <w:r>
         <w:br/>
@@ -661,35 +365,7 @@
         <w:rPr>
           <w:b/>
         </w:rPr>
-        <w:t xml:space="preserve">$ </w:t>
-      </w:r>
-      <w:proofErr w:type="spellStart"/>
-      <w:r>
-        <w:rPr>
-          <w:b/>
-        </w:rPr>
-        <w:t>docker</w:t>
-      </w:r>
-      <w:proofErr w:type="spellEnd"/>
-      <w:r>
-        <w:rPr>
-          <w:b/>
-        </w:rPr>
-        <w:t xml:space="preserve"> </w:t>
-      </w:r>
-      <w:proofErr w:type="spellStart"/>
-      <w:r>
-        <w:rPr>
-          <w:b/>
-        </w:rPr>
-        <w:t>build</w:t>
-      </w:r>
-      <w:proofErr w:type="spellEnd"/>
-      <w:r>
-        <w:rPr>
-          <w:b/>
-        </w:rPr>
-        <w:t xml:space="preserve"> -t </w:t>
+        <w:t xml:space="preserve">$ docker build -t </w:t>
       </w:r>
       <w:r>
         <w:rPr>
@@ -721,35 +397,19 @@
         <w:rPr>
           <w:b/>
         </w:rPr>
-        <w:t xml:space="preserve">$ </w:t>
-      </w:r>
-      <w:proofErr w:type="spellStart"/>
-      <w:r>
-        <w:rPr>
-          <w:b/>
-        </w:rPr>
-        <w:t>docker</w:t>
-      </w:r>
-      <w:proofErr w:type="spellEnd"/>
+        <w:t>$ docker run –p 8080:8080 gruppe_b_aufgabe3</w:t>
+      </w:r>
       <w:r>
         <w:rPr>
           <w:b/>
         </w:rPr>
         <w:t xml:space="preserve"> </w:t>
       </w:r>
-      <w:proofErr w:type="spellStart"/>
-      <w:r>
-        <w:rPr>
-          <w:b/>
-        </w:rPr>
-        <w:t>run</w:t>
-      </w:r>
-      <w:proofErr w:type="spellEnd"/>
-      <w:r>
-        <w:rPr>
-          <w:b/>
-        </w:rPr>
-        <w:t xml:space="preserve"> –p 8080:8080 gruppe_b_aufgabe3</w:t>
+      <w:r>
+        <w:t>oder über Docker D</w:t>
+      </w:r>
+      <w:r>
+        <w:t>esktop</w:t>
       </w:r>
       <w:r>
         <w:rPr>
@@ -758,18 +418,6 @@
         <w:t xml:space="preserve"> </w:t>
       </w:r>
       <w:r>
-        <w:t>oder über Docker D</w:t>
-      </w:r>
-      <w:r>
-        <w:t>esktop</w:t>
-      </w:r>
-      <w:r>
-        <w:rPr>
-          <w:b/>
-        </w:rPr>
-        <w:t xml:space="preserve"> </w:t>
-      </w:r>
-      <w:r>
         <w:t>gestartet werden</w:t>
       </w:r>
       <w:r>
@@ -782,18 +430,59 @@
         <w:t>Achtung</w:t>
       </w:r>
       <w:r>
-        <w:t xml:space="preserve"> in Docker Desktop muss beim Start in den optionalen Einstellungen noch der </w:t>
-      </w:r>
-      <w:proofErr w:type="spellStart"/>
-      <w:r>
-        <w:t>localhost</w:t>
-      </w:r>
-      <w:proofErr w:type="spellEnd"/>
-      <w:r>
-        <w:t xml:space="preserve"> Port eingegeben werden.</w:t>
-      </w:r>
-    </w:p>
-    <w:p>
+        <w:t xml:space="preserve"> in Docker Desktop muss beim Start in den optionalen Einstellungen noch der localhost Port eingegeben werden.</w:t>
+      </w:r>
+    </w:p>
+    <w:p>
+      <w:r>
+        <w:rPr>
+          <w:b/>
+        </w:rPr>
+        <w:t>ACHTUNG</w:t>
+      </w:r>
+      <w:r>
+        <w:t>: Falls noch ein Image vom alten Stand des Repositories gemacht wurde, kann es sein, dass das Image aus dem Cache erstellt wird, hierbei wird das Repository nicht neu heruntergeladen.</w:t>
+      </w:r>
+      <w:r>
+        <w:br/>
+        <w:t xml:space="preserve">In diesem Fall muss der Befehl </w:t>
+      </w:r>
+      <w:r>
+        <w:rPr>
+          <w:b/>
+        </w:rPr>
+        <w:t xml:space="preserve">$ docker build </w:t>
+      </w:r>
+      <w:r>
+        <w:rPr>
+          <w:b/>
+        </w:rPr>
+        <w:t xml:space="preserve">–no-cache </w:t>
+      </w:r>
+      <w:r>
+        <w:rPr>
+          <w:b/>
+        </w:rPr>
+        <w:t xml:space="preserve">-t </w:t>
+      </w:r>
+      <w:r>
+        <w:rPr>
+          <w:b/>
+        </w:rPr>
+        <w:t>gruppe_b1_</w:t>
+      </w:r>
+      <w:r>
+        <w:rPr>
+          <w:b/>
+        </w:rPr>
+        <w:t>aufgabe3 .</w:t>
+      </w:r>
+      <w:r>
+        <w:t xml:space="preserve">  </w:t>
+      </w:r>
+      <w:r>
+        <w:t>verwendet werden.</w:t>
+      </w:r>
       <w:bookmarkStart w:id="0" w:name="_GoBack"/>
       <w:bookmarkEnd w:id="0"/>
     </w:p>

</xml_diff>

<commit_message>
updated the doc superficial changes
</commit_message>
<xml_diff>
--- a/Aufgabe3/4-3131-TIT20B-Gruppe-B1-Aufgabe3-Dokumentation.docx
+++ b/Aufgabe3/4-3131-TIT20B-Gruppe-B1-Aufgabe3-Dokumentation.docx
@@ -749,7 +749,13 @@
         <w:rPr>
           <w:b/>
         </w:rPr>
-        <w:t xml:space="preserve"> –p 8080:8080 gruppe_b_aufgabe3</w:t>
+        <w:t xml:space="preserve"> -</w:t>
+      </w:r>
+      <w:r>
+        <w:rPr>
+          <w:b/>
+        </w:rPr>
+        <w:t>p 8080:8080 gruppe_b_aufgabe3</w:t>
       </w:r>
       <w:r>
         <w:rPr>
@@ -782,7 +788,12 @@
         <w:t>Achtung</w:t>
       </w:r>
       <w:r>
-        <w:t xml:space="preserve"> in Docker Desktop muss beim Start in den optionalen Einstellungen noch der </w:t>
+        <w:t xml:space="preserve"> in Docker Deskt</w:t>
+      </w:r>
+      <w:bookmarkStart w:id="0" w:name="_GoBack"/>
+      <w:bookmarkEnd w:id="0"/>
+      <w:r>
+        <w:t xml:space="preserve">op muss beim Start in den optionalen Einstellungen noch der </w:t>
       </w:r>
       <w:proofErr w:type="spellStart"/>
       <w:r>
@@ -890,8 +901,6 @@
       <w:r>
         <w:t xml:space="preserve">  verwendet werden.</w:t>
       </w:r>
-      <w:bookmarkStart w:id="0" w:name="_GoBack"/>
-      <w:bookmarkEnd w:id="0"/>
     </w:p>
     <w:sectPr>
       <w:pgSz w:w="11906" w:h="16838"/>

</xml_diff>

<commit_message>
Revert "Merge branch 'main' of https://github.com/MarioSchenkewitz/Web-Prog-G1"
This reverts commit a26c061827c07e0523b166450c7f90fd5790371e, reversing
changes made to 504b119ebd97c91212897b132345fe796e4e2581.
</commit_message>
<xml_diff>
--- a/Aufgabe3/4-3131-TIT20B-Gruppe-B1-Aufgabe3-Dokumentation.docx
+++ b/Aufgabe3/4-3131-TIT20B-Gruppe-B1-Aufgabe3-Dokumentation.docx
@@ -749,13 +749,7 @@
         <w:rPr>
           <w:b/>
         </w:rPr>
-        <w:t xml:space="preserve"> -</w:t>
-      </w:r>
-      <w:r>
-        <w:rPr>
-          <w:b/>
-        </w:rPr>
-        <w:t>p 8080:8080 gruppe_b_aufgabe3</w:t>
+        <w:t xml:space="preserve"> –p 8080:8080 gruppe_b_aufgabe3</w:t>
       </w:r>
       <w:r>
         <w:rPr>
@@ -788,119 +782,116 @@
         <w:t>Achtung</w:t>
       </w:r>
       <w:r>
-        <w:t xml:space="preserve"> in Docker Deskt</w:t>
+        <w:t xml:space="preserve"> in Docker Desktop muss beim Start in den optionalen Einstellungen noch der </w:t>
+      </w:r>
+      <w:proofErr w:type="spellStart"/>
+      <w:r>
+        <w:t>localhost</w:t>
+      </w:r>
+      <w:proofErr w:type="spellEnd"/>
+      <w:r>
+        <w:t xml:space="preserve"> Port eingegeben werden.</w:t>
+      </w:r>
+    </w:p>
+    <w:p>
+      <w:r>
+        <w:rPr>
+          <w:b/>
+        </w:rPr>
+        <w:t>ACHTUNG</w:t>
+      </w:r>
+      <w:r>
+        <w:t xml:space="preserve">: Falls noch ein Image vom alten Stand des </w:t>
+      </w:r>
+      <w:proofErr w:type="spellStart"/>
+      <w:r>
+        <w:t>Repositories</w:t>
+      </w:r>
+      <w:proofErr w:type="spellEnd"/>
+      <w:r>
+        <w:t xml:space="preserve"> gemacht wurde, kann es sein, dass das Image aus dem Cache erstellt wird, hierbei wird das Repository nicht neu heruntergeladen.</w:t>
+      </w:r>
+      <w:r>
+        <w:br/>
+        <w:t xml:space="preserve">In diesem Fall muss der Befehl </w:t>
+      </w:r>
+      <w:r>
+        <w:rPr>
+          <w:b/>
+        </w:rPr>
+        <w:t xml:space="preserve">$ </w:t>
+      </w:r>
+      <w:proofErr w:type="spellStart"/>
+      <w:r>
+        <w:rPr>
+          <w:b/>
+        </w:rPr>
+        <w:t>docker</w:t>
+      </w:r>
+      <w:proofErr w:type="spellEnd"/>
+      <w:r>
+        <w:rPr>
+          <w:b/>
+        </w:rPr>
+        <w:t xml:space="preserve"> </w:t>
+      </w:r>
+      <w:proofErr w:type="spellStart"/>
+      <w:r>
+        <w:rPr>
+          <w:b/>
+        </w:rPr>
+        <w:t>build</w:t>
+      </w:r>
+      <w:proofErr w:type="spellEnd"/>
+      <w:r>
+        <w:rPr>
+          <w:b/>
+        </w:rPr>
+        <w:t xml:space="preserve"> </w:t>
+      </w:r>
+      <w:r>
+        <w:rPr>
+          <w:b/>
+        </w:rPr>
+        <w:t>--</w:t>
+      </w:r>
+      <w:proofErr w:type="spellStart"/>
+      <w:r>
+        <w:rPr>
+          <w:b/>
+        </w:rPr>
+        <w:t>no</w:t>
+      </w:r>
+      <w:proofErr w:type="spellEnd"/>
+      <w:r>
+        <w:rPr>
+          <w:b/>
+        </w:rPr>
+        <w:t xml:space="preserve">-cache </w:t>
+      </w:r>
+      <w:r>
+        <w:rPr>
+          <w:b/>
+        </w:rPr>
+        <w:t xml:space="preserve">-t </w:t>
+      </w:r>
+      <w:r>
+        <w:rPr>
+          <w:b/>
+        </w:rPr>
+        <w:t>gruppe_b1_</w:t>
+      </w:r>
+      <w:r>
+        <w:rPr>
+          <w:b/>
+        </w:rPr>
+        <w:t>aufgabe3 .</w:t>
+      </w:r>
+      <w:r>
+        <w:t xml:space="preserve">  verwendet werden.</w:t>
       </w:r>
       <w:bookmarkStart w:id="0" w:name="_GoBack"/>
       <w:bookmarkEnd w:id="0"/>
-      <w:r>
-        <w:t xml:space="preserve">op muss beim Start in den optionalen Einstellungen noch der </w:t>
-      </w:r>
-      <w:proofErr w:type="spellStart"/>
-      <w:r>
-        <w:t>localhost</w:t>
-      </w:r>
-      <w:proofErr w:type="spellEnd"/>
-      <w:r>
-        <w:t xml:space="preserve"> Port eingegeben werden.</w:t>
-      </w:r>
-    </w:p>
-    <w:p>
-      <w:r>
-        <w:rPr>
-          <w:b/>
-        </w:rPr>
-        <w:t>ACHTUNG</w:t>
-      </w:r>
-      <w:r>
-        <w:t xml:space="preserve">: Falls noch ein Image vom alten Stand des </w:t>
-      </w:r>
-      <w:proofErr w:type="spellStart"/>
-      <w:r>
-        <w:t>Repositories</w:t>
-      </w:r>
-      <w:proofErr w:type="spellEnd"/>
-      <w:r>
-        <w:t xml:space="preserve"> gemacht wurde, kann es sein, dass das Image aus dem Cache erstellt wird, hierbei wird das Repository nicht neu heruntergeladen.</w:t>
-      </w:r>
-      <w:r>
-        <w:br/>
-        <w:t xml:space="preserve">In diesem Fall muss der Befehl </w:t>
-      </w:r>
-      <w:r>
-        <w:rPr>
-          <w:b/>
-        </w:rPr>
-        <w:t xml:space="preserve">$ </w:t>
-      </w:r>
-      <w:proofErr w:type="spellStart"/>
-      <w:r>
-        <w:rPr>
-          <w:b/>
-        </w:rPr>
-        <w:t>docker</w:t>
-      </w:r>
-      <w:proofErr w:type="spellEnd"/>
-      <w:r>
-        <w:rPr>
-          <w:b/>
-        </w:rPr>
-        <w:t xml:space="preserve"> </w:t>
-      </w:r>
-      <w:proofErr w:type="spellStart"/>
-      <w:r>
-        <w:rPr>
-          <w:b/>
-        </w:rPr>
-        <w:t>build</w:t>
-      </w:r>
-      <w:proofErr w:type="spellEnd"/>
-      <w:r>
-        <w:rPr>
-          <w:b/>
-        </w:rPr>
-        <w:t xml:space="preserve"> </w:t>
-      </w:r>
-      <w:r>
-        <w:rPr>
-          <w:b/>
-        </w:rPr>
-        <w:t>--</w:t>
-      </w:r>
-      <w:proofErr w:type="spellStart"/>
-      <w:r>
-        <w:rPr>
-          <w:b/>
-        </w:rPr>
-        <w:t>no</w:t>
-      </w:r>
-      <w:proofErr w:type="spellEnd"/>
-      <w:r>
-        <w:rPr>
-          <w:b/>
-        </w:rPr>
-        <w:t xml:space="preserve">-cache </w:t>
-      </w:r>
-      <w:r>
-        <w:rPr>
-          <w:b/>
-        </w:rPr>
-        <w:t xml:space="preserve">-t </w:t>
-      </w:r>
-      <w:r>
-        <w:rPr>
-          <w:b/>
-        </w:rPr>
-        <w:t>gruppe_b1_</w:t>
-      </w:r>
-      <w:r>
-        <w:rPr>
-          <w:b/>
-        </w:rPr>
-        <w:t>aufgabe3 .</w:t>
-      </w:r>
-      <w:r>
-        <w:t xml:space="preserve">  verwendet werden.</w:t>
-      </w:r>
     </w:p>
     <w:sectPr>
       <w:pgSz w:w="11906" w:h="16838"/>

</xml_diff>